<commit_message>
added context to ref
</commit_message>
<xml_diff>
--- a/Ling250 - Assignment 2 Writeup.docx
+++ b/Ling250 - Assignment 2 Writeup.docx
@@ -378,6 +378,289 @@
           <w:bCs/>
           <w:u w:val="single"/>
         </w:rPr>
+        <w:t>Reference Notes</w:t>
+      </w:r>
+    </w:p>
+    <w:p>
+      <w:proofErr w:type="spellStart"/>
+      <w:proofErr w:type="gramStart"/>
+      <w:r>
+        <w:t>cjhutto</w:t>
+      </w:r>
+      <w:proofErr w:type="spellEnd"/>
+      <w:r>
+        <w:t xml:space="preserve"> :</w:t>
+      </w:r>
+      <w:proofErr w:type="gramEnd"/>
+      <w:r>
+        <w:t xml:space="preserve"> repository for </w:t>
+      </w:r>
+      <w:proofErr w:type="spellStart"/>
+      <w:r>
+        <w:t>vader</w:t>
+      </w:r>
+      <w:proofErr w:type="spellEnd"/>
+      <w:r>
+        <w:t>, installation and use instructions</w:t>
+      </w:r>
+    </w:p>
+    <w:p>
+      <w:r>
+        <w:rPr>
+          <w:i/>
+          <w:iCs/>
+        </w:rPr>
+        <w:t xml:space="preserve">Comment Extraction and </w:t>
+      </w:r>
+      <w:proofErr w:type="gramStart"/>
+      <w:r>
+        <w:rPr>
+          <w:i/>
+          <w:iCs/>
+        </w:rPr>
+        <w:t>Parsing</w:t>
+      </w:r>
+      <w:r>
+        <w:rPr>
+          <w:i/>
+          <w:iCs/>
+        </w:rPr>
+        <w:t xml:space="preserve"> </w:t>
+      </w:r>
+      <w:r>
+        <w:t>:</w:t>
+      </w:r>
+      <w:proofErr w:type="gramEnd"/>
+      <w:r>
+        <w:t xml:space="preserve"> how to gather </w:t>
+      </w:r>
+      <w:r>
+        <w:t xml:space="preserve">the </w:t>
+      </w:r>
+      <w:r>
+        <w:t>comment</w:t>
+      </w:r>
+      <w:r>
+        <w:t>s</w:t>
+      </w:r>
+      <w:r>
+        <w:t xml:space="preserve"> of a submission</w:t>
+      </w:r>
+    </w:p>
+    <w:p>
+      <w:r>
+        <w:t xml:space="preserve">Hutto, C.J &amp; Gilbert, E.E : paper on </w:t>
+      </w:r>
+      <w:proofErr w:type="spellStart"/>
+      <w:r>
+        <w:t>vader</w:t>
+      </w:r>
+      <w:proofErr w:type="spellEnd"/>
+      <w:r>
+        <w:t xml:space="preserve">, asked to cite whenever using </w:t>
+      </w:r>
+      <w:proofErr w:type="spellStart"/>
+      <w:r>
+        <w:t>vader</w:t>
+      </w:r>
+      <w:proofErr w:type="spellEnd"/>
+    </w:p>
+    <w:p>
+      <w:proofErr w:type="spellStart"/>
+      <w:r>
+        <w:rPr>
+          <w:i/>
+          <w:iCs/>
+        </w:rPr>
+        <w:t>praw</w:t>
+      </w:r>
+      <w:proofErr w:type="spellEnd"/>
+      <w:r>
+        <w:rPr>
+          <w:i/>
+          <w:iCs/>
+        </w:rPr>
+        <w:t>-dev/</w:t>
+      </w:r>
+      <w:proofErr w:type="spellStart"/>
+      <w:proofErr w:type="gramStart"/>
+      <w:r>
+        <w:rPr>
+          <w:i/>
+          <w:iCs/>
+        </w:rPr>
+        <w:t>praw</w:t>
+      </w:r>
+      <w:proofErr w:type="spellEnd"/>
+      <w:r>
+        <w:rPr>
+          <w:i/>
+          <w:iCs/>
+        </w:rPr>
+        <w:t xml:space="preserve"> </w:t>
+      </w:r>
+      <w:r>
+        <w:t>:</w:t>
+      </w:r>
+      <w:proofErr w:type="gramEnd"/>
+      <w:r>
+        <w:t xml:space="preserve"> repository for </w:t>
+      </w:r>
+      <w:proofErr w:type="spellStart"/>
+      <w:r>
+        <w:t>praw</w:t>
+      </w:r>
+      <w:proofErr w:type="spellEnd"/>
+      <w:r>
+        <w:t>, installation instructions</w:t>
+      </w:r>
+    </w:p>
+    <w:p>
+      <w:r>
+        <w:rPr>
+          <w:i/>
+          <w:iCs/>
+        </w:rPr>
+        <w:t xml:space="preserve">python - </w:t>
+      </w:r>
+      <w:proofErr w:type="spellStart"/>
+      <w:r>
+        <w:rPr>
+          <w:i/>
+          <w:iCs/>
+        </w:rPr>
+        <w:t>DeprecationWarning</w:t>
+      </w:r>
+      <w:proofErr w:type="spellEnd"/>
+      <w:r>
+        <w:rPr>
+          <w:i/>
+          <w:iCs/>
+        </w:rPr>
+        <w:t xml:space="preserve">: The default </w:t>
+      </w:r>
+      <w:proofErr w:type="spellStart"/>
+      <w:r>
+        <w:rPr>
+          <w:i/>
+          <w:iCs/>
+        </w:rPr>
+        <w:t>dtype</w:t>
+      </w:r>
+      <w:proofErr w:type="spellEnd"/>
+      <w:r>
+        <w:rPr>
+          <w:i/>
+          <w:iCs/>
+        </w:rPr>
+        <w:t xml:space="preserve"> for</w:t>
+      </w:r>
+      <w:r>
+        <w:rPr>
+          <w:i/>
+          <w:iCs/>
+        </w:rPr>
+        <w:t xml:space="preserve">… </w:t>
+      </w:r>
+      <w:r>
+        <w:t xml:space="preserve">: prevents error when passing an empty series, </w:t>
+      </w:r>
+      <w:proofErr w:type="spellStart"/>
+      <w:r>
+        <w:t>ie</w:t>
+      </w:r>
+      <w:proofErr w:type="spellEnd"/>
+      <w:r>
+        <w:t xml:space="preserve"> when no controversial comments exist</w:t>
+      </w:r>
+    </w:p>
+    <w:p>
+      <w:r>
+        <w:rPr>
+          <w:i/>
+          <w:iCs/>
+        </w:rPr>
+        <w:t>Quick Start — PRAW 7.7.0</w:t>
+      </w:r>
+      <w:r>
+        <w:rPr>
+          <w:i/>
+          <w:iCs/>
+        </w:rPr>
+        <w:t xml:space="preserve"> </w:t>
+      </w:r>
+      <w:r>
+        <w:t>: how to iterate through submissions on a subreddit</w:t>
+      </w:r>
+    </w:p>
+    <w:p>
+      <w:r>
+        <w:rPr>
+          <w:i/>
+          <w:iCs/>
+        </w:rPr>
+        <w:t>Quick Start — PRAW 7.7.1.dev0</w:t>
+      </w:r>
+      <w:r>
+        <w:rPr>
+          <w:i/>
+          <w:iCs/>
+        </w:rPr>
+        <w:t xml:space="preserve"> </w:t>
+      </w:r>
+      <w:r>
+        <w:t>: how to find the attributes of a comment, to find the “controversiality” variable used in the program</w:t>
+      </w:r>
+    </w:p>
+    <w:p>
+      <w:proofErr w:type="spellStart"/>
+      <w:proofErr w:type="gramStart"/>
+      <w:r>
+        <w:t>wotanii</w:t>
+      </w:r>
+      <w:proofErr w:type="spellEnd"/>
+      <w:r>
+        <w:t xml:space="preserve"> :</w:t>
+      </w:r>
+      <w:proofErr w:type="gramEnd"/>
+      <w:r>
+        <w:t xml:space="preserve"> </w:t>
+      </w:r>
+      <w:r>
+        <w:t xml:space="preserve">how reddit marks controversial comments in the </w:t>
+      </w:r>
+      <w:proofErr w:type="spellStart"/>
+      <w:r>
+        <w:t>api</w:t>
+      </w:r>
+      <w:proofErr w:type="spellEnd"/>
+      <w:r>
+        <w:t xml:space="preserve">, </w:t>
+      </w:r>
+      <w:proofErr w:type="spellStart"/>
+      <w:r>
+        <w:t>ie</w:t>
+      </w:r>
+      <w:proofErr w:type="spellEnd"/>
+      <w:r>
+        <w:t xml:space="preserve"> “controversiality”</w:t>
+      </w:r>
+    </w:p>
+    <w:p/>
+    <w:p>
+      <w:pPr>
+        <w:rPr>
+          <w:b/>
+          <w:bCs/>
+          <w:u w:val="single"/>
+        </w:rPr>
+      </w:pPr>
+      <w:r>
+        <w:rPr>
+          <w:b/>
+          <w:bCs/>
+          <w:u w:val="single"/>
+        </w:rPr>
         <w:t>References</w:t>
       </w:r>
     </w:p>
@@ -583,7 +866,31 @@
         <w:t xml:space="preserve"> for empty Series will be “object” instead of “float64” in a future version warning.</w:t>
       </w:r>
       <w:r>
-        <w:t xml:space="preserve"> (n.d.). Stack Overflow. https://stackoverflow.com/questions/62158734/deprecationwarning-the-default-dtype-for-empty-series-will-be-object-instead</w:t>
+        <w:t xml:space="preserve"> (n.d.). Stack Overflow. </w:t>
+      </w:r>
+      <w:hyperlink r:id="rId7" w:history="1">
+        <w:r>
+          <w:rPr>
+            <w:rStyle w:val="Hyperlink"/>
+          </w:rPr>
+          <w:t>https://stackoverflow.com/questions/62158734/deprecationwarning-the-default-dtype-for-empty-series-will-be-object-instead</w:t>
+        </w:r>
+      </w:hyperlink>
+    </w:p>
+    <w:p>
+      <w:pPr>
+        <w:ind w:left="720" w:hanging="720"/>
+      </w:pPr>
+      <w:r>
+        <w:rPr>
+          <w:i/>
+          <w:iCs/>
+        </w:rPr>
+        <w:lastRenderedPageBreak/>
+        <w:t>Quick Start — PRAW 7.7.0 documentation.</w:t>
+      </w:r>
+      <w:r>
+        <w:t xml:space="preserve"> (n.d.). Praw.readthedocs.io. Retrieved March 15, 2023, from https://praw.readthedocs.io/en/stable/getting_started/quick_start.html#submission-iteration</w:t>
       </w:r>
     </w:p>
     <w:p>

</xml_diff>